<commit_message>
Programming round 💻 conducted on Zoho estancia campus.
</commit_message>
<xml_diff>
--- a/Zoho Interview Questions/Real Interview Questions Conducted on 01.12.2018/Interview Question Paper.docx
+++ b/Zoho Interview Questions/Real Interview Questions Conducted on 01.12.2018/Interview Question Paper.docx
@@ -174,177 +174,212 @@
         </w:rPr>
         <w:t>Total programming problems is 6.</w:t>
       </w:r>
+    </w:p>
+    <w:p>
+      <w:pPr>
+        <w:rPr>
+          <w:lang w:val="en-US"/>
+        </w:rPr>
+      </w:pPr>
+    </w:p>
+    <w:p>
+      <w:pPr>
+        <w:rPr>
+          <w:b/>
+          <w:lang w:val="en-US"/>
+        </w:rPr>
+      </w:pPr>
+      <w:r>
+        <w:rPr>
+          <w:b/>
+          <w:lang w:val="en-US"/>
+        </w:rPr>
+        <w:t xml:space="preserve">Question 1 – String replacement: </w:t>
+      </w:r>
+    </w:p>
+    <w:p>
+      <w:pPr>
+        <w:rPr>
+          <w:lang w:val="en-US"/>
+        </w:rPr>
+      </w:pPr>
+      <w:r>
+        <w:rPr>
+          <w:lang w:val="en-US"/>
+        </w:rPr>
+        <w:t xml:space="preserve">In this question you will be needed to get a string as an input from the user. </w:t>
+      </w:r>
+    </w:p>
+    <w:p>
+      <w:pPr>
+        <w:rPr>
+          <w:lang w:val="en-US"/>
+        </w:rPr>
+      </w:pPr>
+      <w:r>
+        <w:rPr>
+          <w:lang w:val="en-US"/>
+        </w:rPr>
+        <w:t>Example Input:</w:t>
+      </w:r>
+    </w:p>
+    <w:p>
+      <w:pPr>
+        <w:rPr>
+          <w:lang w:val="en-US"/>
+        </w:rPr>
+      </w:pPr>
+      <w:r>
+        <w:rPr>
+          <w:lang w:val="en-US"/>
+        </w:rPr>
+        <w:t>Java123</w:t>
+      </w:r>
+    </w:p>
+    <w:p>
+      <w:pPr>
+        <w:rPr>
+          <w:lang w:val="en-US"/>
+        </w:rPr>
+      </w:pPr>
+      <w:r>
+        <w:rPr>
+          <w:lang w:val="en-US"/>
+        </w:rPr>
+        <w:t>The repeated characters should be replaced with next characters. i.e. Javb123</w:t>
+      </w:r>
+    </w:p>
+    <w:p>
+      <w:pPr>
+        <w:rPr>
+          <w:i/>
+          <w:lang w:val="en-US"/>
+        </w:rPr>
+      </w:pPr>
+      <w:r>
+        <w:rPr>
+          <w:i/>
+          <w:lang w:val="en-US"/>
+        </w:rPr>
+        <w:t xml:space="preserve">Note: The string replacement should be case sensitive. </w:t>
+      </w:r>
+    </w:p>
+    <w:p>
+      <w:pPr>
+        <w:rPr>
+          <w:b/>
+          <w:lang w:val="en-US"/>
+        </w:rPr>
+      </w:pPr>
+      <w:r>
+        <w:rPr>
+          <w:b/>
+          <w:lang w:val="en-US"/>
+        </w:rPr>
+        <w:t>Example Input:</w:t>
+      </w:r>
+    </w:p>
+    <w:p>
+      <w:pPr>
+        <w:rPr>
+          <w:lang w:val="en-US"/>
+        </w:rPr>
+      </w:pPr>
+      <w:r>
+        <w:rPr>
+          <w:lang w:val="en-US"/>
+        </w:rPr>
+        <w:t>MalAyalam</w:t>
+      </w:r>
+      <w:r>
+        <w:rPr>
+          <w:lang w:val="en-US"/>
+        </w:rPr>
+        <w:t>999</w:t>
+      </w:r>
+    </w:p>
+    <w:p>
+      <w:pPr>
+        <w:rPr>
+          <w:b/>
+          <w:lang w:val="en-US"/>
+        </w:rPr>
+      </w:pPr>
+      <w:r>
+        <w:rPr>
+          <w:b/>
+          <w:lang w:val="en-US"/>
+        </w:rPr>
+        <w:t>Example Output:</w:t>
+      </w:r>
+    </w:p>
+    <w:p>
+      <w:pPr>
+        <w:rPr>
+          <w:lang w:val="en-US"/>
+        </w:rPr>
+      </w:pPr>
+      <w:r>
+        <w:rPr>
+          <w:lang w:val="en-US"/>
+        </w:rPr>
+        <w:t>MalAyb</w:t>
+      </w:r>
+      <w:r>
+        <w:rPr>
+          <w:lang w:val="en-US"/>
+        </w:rPr>
+        <w:t>m</w:t>
+      </w:r>
+      <w:r>
+        <w:rPr>
+          <w:lang w:val="en-US"/>
+        </w:rPr>
+        <w:t>cm</w:t>
+      </w:r>
+      <w:r>
+        <w:rPr>
+          <w:lang w:val="en-US"/>
+        </w:rPr>
+        <w:t>91011</w:t>
+      </w:r>
+    </w:p>
+    <w:p>
+      <w:pPr>
+        <w:rPr>
+          <w:lang w:val="en-US"/>
+        </w:rPr>
+      </w:pPr>
+    </w:p>
+    <w:p>
+      <w:pPr>
+        <w:rPr>
+          <w:b/>
+          <w:lang w:val="en-US"/>
+        </w:rPr>
+      </w:pPr>
+      <w:r>
+        <w:rPr>
+          <w:b/>
+          <w:lang w:val="en-US"/>
+        </w:rPr>
+        <w:t>Question 2 – Palindrome Checker:</w:t>
+      </w:r>
+    </w:p>
+    <w:p>
+      <w:pPr>
+        <w:rPr>
+          <w:lang w:val="en-US"/>
+        </w:rPr>
+      </w:pPr>
+      <w:r>
+        <w:rPr>
+          <w:lang w:val="en-US"/>
+        </w:rPr>
+        <w:t>Check whether the given string is a palindrome or not. For example: Malayalam and predict all possible palindrome outcome.</w:t>
+      </w:r>
       <w:bookmarkStart w:id="0" w:name="_GoBack"/>
       <w:bookmarkEnd w:id="0"/>
-    </w:p>
-    <w:p>
-      <w:pPr>
-        <w:rPr>
-          <w:lang w:val="en-US"/>
-        </w:rPr>
-      </w:pPr>
-    </w:p>
-    <w:p>
-      <w:pPr>
-        <w:rPr>
-          <w:b/>
-          <w:lang w:val="en-US"/>
-        </w:rPr>
-      </w:pPr>
-      <w:r>
-        <w:rPr>
-          <w:b/>
-          <w:lang w:val="en-US"/>
-        </w:rPr>
-        <w:t xml:space="preserve">Question 1 – String replacement: </w:t>
-      </w:r>
-    </w:p>
-    <w:p>
-      <w:pPr>
-        <w:rPr>
-          <w:lang w:val="en-US"/>
-        </w:rPr>
-      </w:pPr>
-      <w:r>
-        <w:rPr>
-          <w:lang w:val="en-US"/>
-        </w:rPr>
-        <w:t xml:space="preserve">In this question you will be needed to get a string as an input from the user. </w:t>
-      </w:r>
-    </w:p>
-    <w:p>
-      <w:pPr>
-        <w:rPr>
-          <w:lang w:val="en-US"/>
-        </w:rPr>
-      </w:pPr>
-      <w:r>
-        <w:rPr>
-          <w:lang w:val="en-US"/>
-        </w:rPr>
-        <w:t>Example Input:</w:t>
-      </w:r>
-    </w:p>
-    <w:p>
-      <w:pPr>
-        <w:rPr>
-          <w:lang w:val="en-US"/>
-        </w:rPr>
-      </w:pPr>
-      <w:r>
-        <w:rPr>
-          <w:lang w:val="en-US"/>
-        </w:rPr>
-        <w:t>Java123</w:t>
-      </w:r>
-    </w:p>
-    <w:p>
-      <w:pPr>
-        <w:rPr>
-          <w:lang w:val="en-US"/>
-        </w:rPr>
-      </w:pPr>
-      <w:r>
-        <w:rPr>
-          <w:lang w:val="en-US"/>
-        </w:rPr>
-        <w:t>The repeated characters should be replaced with next characters. i.e. Javb123</w:t>
-      </w:r>
-    </w:p>
-    <w:p>
-      <w:pPr>
-        <w:rPr>
-          <w:i/>
-          <w:lang w:val="en-US"/>
-        </w:rPr>
-      </w:pPr>
-      <w:r>
-        <w:rPr>
-          <w:i/>
-          <w:lang w:val="en-US"/>
-        </w:rPr>
-        <w:t xml:space="preserve">Note: The string replacement should be case sensitive. </w:t>
-      </w:r>
-    </w:p>
-    <w:p>
-      <w:pPr>
-        <w:rPr>
-          <w:b/>
-          <w:lang w:val="en-US"/>
-        </w:rPr>
-      </w:pPr>
-      <w:r>
-        <w:rPr>
-          <w:b/>
-          <w:lang w:val="en-US"/>
-        </w:rPr>
-        <w:t>Example Input:</w:t>
-      </w:r>
-    </w:p>
-    <w:p>
-      <w:pPr>
-        <w:rPr>
-          <w:lang w:val="en-US"/>
-        </w:rPr>
-      </w:pPr>
-      <w:r>
-        <w:rPr>
-          <w:lang w:val="en-US"/>
-        </w:rPr>
-        <w:t>MalAyalam</w:t>
-      </w:r>
-      <w:r>
-        <w:rPr>
-          <w:lang w:val="en-US"/>
-        </w:rPr>
-        <w:t>999</w:t>
-      </w:r>
-    </w:p>
-    <w:p>
-      <w:pPr>
-        <w:rPr>
-          <w:b/>
-          <w:lang w:val="en-US"/>
-        </w:rPr>
-      </w:pPr>
-      <w:r>
-        <w:rPr>
-          <w:b/>
-          <w:lang w:val="en-US"/>
-        </w:rPr>
-        <w:t>Example Output:</w:t>
-      </w:r>
-    </w:p>
-    <w:p>
-      <w:pPr>
-        <w:rPr>
-          <w:lang w:val="en-US"/>
-        </w:rPr>
-      </w:pPr>
-      <w:r>
-        <w:rPr>
-          <w:lang w:val="en-US"/>
-        </w:rPr>
-        <w:t>MalAyb</w:t>
-      </w:r>
-      <w:r>
-        <w:rPr>
-          <w:lang w:val="en-US"/>
-        </w:rPr>
-        <w:t>m</w:t>
-      </w:r>
-      <w:r>
-        <w:rPr>
-          <w:lang w:val="en-US"/>
-        </w:rPr>
-        <w:t>cm</w:t>
-      </w:r>
-      <w:r>
-        <w:rPr>
-          <w:lang w:val="en-US"/>
-        </w:rPr>
-        <w:t>91011</w:t>
-      </w:r>
     </w:p>
     <w:p>
       <w:pPr>
@@ -758,7 +793,14 @@
         <w:rPr>
           <w:lang w:val="en-US"/>
         </w:rPr>
-        <w:t xml:space="preserve">There is no open explanation or ranking system, they will say to hand over the resume to the candidates who had done something in the programming round. Some candidates left after reading the question paper but that is none of our concern here. So, they will have a fewer resumes now, but IDK how they are grading the candidates. Nobody in the hall is graded IDK how they will find out who performed well and </w:t>
+        <w:t xml:space="preserve">There is no open explanation or ranking system, they will say to hand over the resume to the candidates who had done something in the programming round. Some candidates left after reading the question paper but that is none of our concern here. So, they will have a fewer resumes now, but IDK how they are grading </w:t>
+      </w:r>
+      <w:r>
+        <w:rPr>
+          <w:lang w:val="en-US"/>
+        </w:rPr>
+        <w:lastRenderedPageBreak/>
+        <w:t xml:space="preserve">the candidates. Nobody in the hall is graded IDK how they will find out who performed well and </w:t>
       </w:r>
       <w:r>
         <w:rPr>

</xml_diff>